<commit_message>
Proposal - Update team member information
</commit_message>
<xml_diff>
--- a/Documents/proposal/Zookeeper - Proposal v1.1.1.docx
+++ b/Documents/proposal/Zookeeper - Proposal v1.1.1.docx
@@ -2651,9 +2651,9 @@
       </w:tblPr>
       <w:tblGrid>
         <w:gridCol w:w="1276"/>
-        <w:gridCol w:w="2977"/>
-        <w:gridCol w:w="1559"/>
-        <w:gridCol w:w="2694"/>
+        <w:gridCol w:w="2835"/>
+        <w:gridCol w:w="1560"/>
+        <w:gridCol w:w="2835"/>
         <w:gridCol w:w="1984"/>
       </w:tblGrid>
       <w:tr>
@@ -2684,7 +2684,7 @@
         </w:tc>
         <w:tc>
           <w:tcPr>
-            <w:tcW w:w="2977" w:type="dxa"/>
+            <w:tcW w:w="2835" w:type="dxa"/>
             <w:shd w:val="clear" w:color="auto" w:fill="auto"/>
             <w:vAlign w:val="center"/>
           </w:tcPr>
@@ -2709,7 +2709,7 @@
         </w:tc>
         <w:tc>
           <w:tcPr>
-            <w:tcW w:w="1559" w:type="dxa"/>
+            <w:tcW w:w="1560" w:type="dxa"/>
             <w:shd w:val="clear" w:color="auto" w:fill="auto"/>
             <w:vAlign w:val="center"/>
           </w:tcPr>
@@ -2752,7 +2752,7 @@
         </w:tc>
         <w:tc>
           <w:tcPr>
-            <w:tcW w:w="2694" w:type="dxa"/>
+            <w:tcW w:w="2835" w:type="dxa"/>
             <w:shd w:val="clear" w:color="auto" w:fill="auto"/>
             <w:vAlign w:val="center"/>
           </w:tcPr>
@@ -2821,13 +2821,13 @@
               <w:rPr>
                 <w:rFonts w:cs="Times New Roman"/>
               </w:rPr>
-              <w:t>1</w:t>
-            </w:r>
-          </w:p>
-        </w:tc>
-        <w:tc>
-          <w:tcPr>
-            <w:tcW w:w="2977" w:type="dxa"/>
+              <w:t>10477967</w:t>
+            </w:r>
+          </w:p>
+        </w:tc>
+        <w:tc>
+          <w:tcPr>
+            <w:tcW w:w="2835" w:type="dxa"/>
             <w:vAlign w:val="center"/>
           </w:tcPr>
           <w:p>
@@ -2872,7 +2872,7 @@
         </w:tc>
         <w:tc>
           <w:tcPr>
-            <w:tcW w:w="1559" w:type="dxa"/>
+            <w:tcW w:w="1560" w:type="dxa"/>
             <w:vAlign w:val="center"/>
           </w:tcPr>
           <w:p>
@@ -2882,11 +2882,17 @@
                 <w:rFonts w:cs="Times New Roman"/>
               </w:rPr>
             </w:pPr>
-          </w:p>
-        </w:tc>
-        <w:tc>
-          <w:tcPr>
-            <w:tcW w:w="2694" w:type="dxa"/>
+            <w:r>
+              <w:rPr>
+                <w:rFonts w:cs="Times New Roman"/>
+              </w:rPr>
+              <w:t>0470 202 305</w:t>
+            </w:r>
+          </w:p>
+        </w:tc>
+        <w:tc>
+          <w:tcPr>
+            <w:tcW w:w="2835" w:type="dxa"/>
             <w:vAlign w:val="center"/>
           </w:tcPr>
           <w:p>
@@ -2896,6 +2902,12 @@
                 <w:rFonts w:cs="Times New Roman"/>
               </w:rPr>
             </w:pPr>
+            <w:r>
+              <w:rPr>
+                <w:rFonts w:cs="Times New Roman"/>
+              </w:rPr>
+              <w:t>harman11@our.ecu.edu.au</w:t>
+            </w:r>
           </w:p>
         </w:tc>
         <w:tc>
@@ -2937,13 +2949,13 @@
               <w:rPr>
                 <w:rFonts w:cs="Times New Roman"/>
               </w:rPr>
-              <w:t>2</w:t>
-            </w:r>
-          </w:p>
-        </w:tc>
-        <w:tc>
-          <w:tcPr>
-            <w:tcW w:w="2977" w:type="dxa"/>
+              <w:t>10418791</w:t>
+            </w:r>
+          </w:p>
+        </w:tc>
+        <w:tc>
+          <w:tcPr>
+            <w:tcW w:w="2835" w:type="dxa"/>
             <w:vAlign w:val="center"/>
           </w:tcPr>
           <w:p>
@@ -2991,7 +3003,7 @@
         </w:tc>
         <w:tc>
           <w:tcPr>
-            <w:tcW w:w="1559" w:type="dxa"/>
+            <w:tcW w:w="1560" w:type="dxa"/>
             <w:vAlign w:val="center"/>
           </w:tcPr>
           <w:p>
@@ -3001,11 +3013,17 @@
                 <w:rFonts w:cs="Times New Roman"/>
               </w:rPr>
             </w:pPr>
-          </w:p>
-        </w:tc>
-        <w:tc>
-          <w:tcPr>
-            <w:tcW w:w="2694" w:type="dxa"/>
+            <w:r>
+              <w:rPr>
+                <w:rFonts w:cs="Times New Roman"/>
+              </w:rPr>
+              <w:t>0433 945 262</w:t>
+            </w:r>
+          </w:p>
+        </w:tc>
+        <w:tc>
+          <w:tcPr>
+            <w:tcW w:w="2835" w:type="dxa"/>
             <w:vAlign w:val="center"/>
           </w:tcPr>
           <w:p>
@@ -3015,6 +3033,12 @@
                 <w:rFonts w:cs="Times New Roman"/>
               </w:rPr>
             </w:pPr>
+            <w:r>
+              <w:rPr>
+                <w:rFonts w:cs="Times New Roman"/>
+              </w:rPr>
+              <w:t>dptran@our.ecu.edu.au</w:t>
+            </w:r>
           </w:p>
         </w:tc>
         <w:tc>
@@ -3061,7 +3085,7 @@
         </w:tc>
         <w:tc>
           <w:tcPr>
-            <w:tcW w:w="2977" w:type="dxa"/>
+            <w:tcW w:w="2835" w:type="dxa"/>
             <w:vAlign w:val="center"/>
           </w:tcPr>
           <w:p>
@@ -3087,7 +3111,7 @@
         </w:tc>
         <w:tc>
           <w:tcPr>
-            <w:tcW w:w="1559" w:type="dxa"/>
+            <w:tcW w:w="1560" w:type="dxa"/>
             <w:vAlign w:val="center"/>
           </w:tcPr>
           <w:p>
@@ -3107,7 +3131,7 @@
         </w:tc>
         <w:tc>
           <w:tcPr>
-            <w:tcW w:w="2694" w:type="dxa"/>
+            <w:tcW w:w="2835" w:type="dxa"/>
             <w:vAlign w:val="center"/>
           </w:tcPr>
           <w:p>
@@ -4027,6 +4051,7 @@
               <w:rPr>
                 <w:rFonts w:cs="Times New Roman"/>
               </w:rPr>
+              <w:lastRenderedPageBreak/>
               <w:t>1.0.1</w:t>
             </w:r>
           </w:p>
@@ -4085,7 +4110,6 @@
               <w:rPr>
                 <w:rFonts w:cs="Times New Roman"/>
               </w:rPr>
-              <w:lastRenderedPageBreak/>
               <w:t xml:space="preserve">Added term </w:t>
             </w:r>
             <w:r>
@@ -4118,7 +4142,6 @@
               <w:rPr>
                 <w:rFonts w:cs="Times New Roman"/>
               </w:rPr>
-              <w:lastRenderedPageBreak/>
               <w:t>Viet</w:t>
             </w:r>
           </w:p>
@@ -4497,6 +4520,12 @@
               </w:rPr>
               <w:t>1.1.</w:t>
             </w:r>
+            <w:r>
+              <w:rPr>
+                <w:rFonts w:cs="Times New Roman"/>
+              </w:rPr>
+              <w:t>2</w:t>
+            </w:r>
           </w:p>
         </w:tc>
         <w:tc>
@@ -4515,7 +4544,13 @@
               <w:rPr>
                 <w:rFonts w:cs="Times New Roman"/>
               </w:rPr>
-              <w:t>8/8/2020</w:t>
+              <w:t>9</w:t>
+            </w:r>
+            <w:r>
+              <w:rPr>
+                <w:rFonts w:cs="Times New Roman"/>
+              </w:rPr>
+              <w:t>/8/2020</w:t>
             </w:r>
           </w:p>
         </w:tc>
@@ -4533,6 +4568,12 @@
                 <w:rFonts w:cs="Times New Roman"/>
               </w:rPr>
             </w:pPr>
+            <w:r>
+              <w:rPr>
+                <w:rFonts w:cs="Times New Roman"/>
+              </w:rPr>
+              <w:t>Update team member information</w:t>
+            </w:r>
           </w:p>
         </w:tc>
         <w:tc>
@@ -4547,6 +4588,12 @@
                 <w:rFonts w:cs="Times New Roman"/>
               </w:rPr>
             </w:pPr>
+            <w:r>
+              <w:rPr>
+                <w:rFonts w:cs="Times New Roman"/>
+              </w:rPr>
+              <w:t>Viet</w:t>
+            </w:r>
           </w:p>
         </w:tc>
       </w:tr>
@@ -4563,12 +4610,6 @@
                 <w:rFonts w:cs="Times New Roman"/>
               </w:rPr>
             </w:pPr>
-            <w:r>
-              <w:rPr>
-                <w:rFonts w:cs="Times New Roman"/>
-              </w:rPr>
-              <w:t>1.1.</w:t>
-            </w:r>
           </w:p>
         </w:tc>
         <w:tc>
@@ -4583,12 +4624,66 @@
                 <w:rFonts w:cs="Times New Roman"/>
               </w:rPr>
             </w:pPr>
-            <w:r>
-              <w:rPr>
-                <w:rFonts w:cs="Times New Roman"/>
-              </w:rPr>
-              <w:t>8/8/2020</w:t>
-            </w:r>
+          </w:p>
+        </w:tc>
+        <w:tc>
+          <w:tcPr>
+            <w:tcW w:w="4063" w:type="dxa"/>
+            <w:vAlign w:val="center"/>
+          </w:tcPr>
+          <w:p>
+            <w:pPr>
+              <w:tabs>
+                <w:tab w:val="left" w:pos="1260"/>
+              </w:tabs>
+              <w:rPr>
+                <w:rFonts w:cs="Times New Roman"/>
+              </w:rPr>
+            </w:pPr>
+          </w:p>
+        </w:tc>
+        <w:tc>
+          <w:tcPr>
+            <w:tcW w:w="1749" w:type="dxa"/>
+            <w:vAlign w:val="center"/>
+          </w:tcPr>
+          <w:p>
+            <w:pPr>
+              <w:jc w:val="center"/>
+              <w:rPr>
+                <w:rFonts w:cs="Times New Roman"/>
+              </w:rPr>
+            </w:pPr>
+          </w:p>
+        </w:tc>
+      </w:tr>
+      <w:tr>
+        <w:tc>
+          <w:tcPr>
+            <w:tcW w:w="2127" w:type="dxa"/>
+            <w:vAlign w:val="center"/>
+          </w:tcPr>
+          <w:p>
+            <w:pPr>
+              <w:jc w:val="center"/>
+              <w:rPr>
+                <w:rFonts w:cs="Times New Roman"/>
+              </w:rPr>
+            </w:pPr>
+          </w:p>
+        </w:tc>
+        <w:tc>
+          <w:tcPr>
+            <w:tcW w:w="2551" w:type="dxa"/>
+            <w:vAlign w:val="center"/>
+          </w:tcPr>
+          <w:p>
+            <w:pPr>
+              <w:jc w:val="center"/>
+              <w:rPr>
+                <w:rFonts w:cs="Times New Roman"/>
+              </w:rPr>
+            </w:pPr>
           </w:p>
         </w:tc>
         <w:tc>
@@ -10058,6 +10153,7 @@
     <w:rsid w:val="003D191F"/>
     <w:rsid w:val="005B2532"/>
     <w:rsid w:val="00861F6D"/>
+    <w:rsid w:val="00A0672A"/>
     <w:rsid w:val="00A33BBF"/>
     <w:rsid w:val="00FA40DA"/>
   </w:rsids>

</xml_diff>